<commit_message>
completed most of documentation
</commit_message>
<xml_diff>
--- a/docs.docx
+++ b/docs.docx
@@ -40,12 +40,7 @@
         <w:t>a</w:t>
       </w:r>
       <w:r>
-        <w:t xml:space="preserve"> valid competition is another thing. Comes WaveNet, “a deep generative model of raw audio waveforms” (van den Oord and Dieleman, 2016). Letting in the possibility for us to train machines to produce music just as mu</w:t>
-      </w:r>
-      <w:bookmarkStart w:id="0" w:name="_GoBack"/>
-      <w:bookmarkEnd w:id="0"/>
-      <w:r>
-        <w:t>sicians practice their music, but as much as real musicians, the process required time and effort to produce a tolerable output. The model is more than capable of producing real world usable musical scores if trained properly and made easier to try, and this is exactly what we did while testing the model on</w:t>
+        <w:t xml:space="preserve"> valid competition is another thing. Comes WaveNet, “a deep generative model of raw audio waveforms” (van den Oord and Dieleman, 2016). Letting in the possibility for us to train machines to produce music just as musicians practice their music, but as much as real musicians, the process required time and effort to produce a tolerable output. The model is more than capable of producing real world usable musical scores if trained properly and made easier to try, and this is exactly what we did while testing the model on</w:t>
       </w:r>
       <w:r>
         <w:t xml:space="preserve"> multiple</w:t>
@@ -175,13 +170,7 @@
         <w:t>is</w:t>
       </w:r>
       <w:r>
-        <w:t xml:space="preserve"> drawn from the probability distribution, then the generated sample is then fed back as input and a new prediction for the next step is made based on the input, thus making output audio sequential in nature as each sample i</w:t>
-      </w:r>
-      <w:r>
-        <w:t>s loosely based on the last one</w:t>
-      </w:r>
-      <w:r>
-        <w:t>(van den Oord and Dieleman, 2016).</w:t>
+        <w:t xml:space="preserve"> drawn from the probability distribution, then the generated sample is then fed back as input and a new prediction for the next step is made based on the input, thus making output audio sequential in nature as each sample is loosely based on the last one(van den Oord and Dieleman, 2016).</w:t>
       </w:r>
     </w:p>
     <w:p>
@@ -319,10 +308,7 @@
       </w:r>
       <w:r>
         <w:br/>
-        <w:t>Librosa 0.5 is required and not version 1 as it contains code-breaking changes.</w:t>
-      </w:r>
-      <w:r>
-        <w:t xml:space="preserve"> </w:t>
+        <w:t xml:space="preserve">Librosa 0.5 is required and not version 1 as it contains code-breaking changes. </w:t>
       </w:r>
     </w:p>
     <w:p>
@@ -494,14 +480,74 @@
         <w:t>Data</w:t>
       </w:r>
     </w:p>
-    <w:p/>
-    <w:p/>
-    <w:p>
+    <w:p>
+      <w:r>
+        <w:t>The model is designed to train on raw audio samples at any sample rate under the wav file format for audio files. The entire project thesis is based on the uniqueness of our choice of training data, which is Techno-music, as all past experiments focused on natural language processing (Rethage, Pons and Serra, 2018), or ambient music production (Chen and Bordovsky, 2017).</w:t>
+      </w:r>
+    </w:p>
+    <w:p>
+      <w:r>
+        <w:t xml:space="preserve">Our collection of 30 to 120 second segments of audio data from techno music files, we trimmed the audio files to only contain the </w:t>
+      </w:r>
+      <w:r>
+        <w:t xml:space="preserve">dribbling </w:t>
+      </w:r>
+      <w:r>
+        <w:t>beats</w:t>
+      </w:r>
+      <w:r>
+        <w:t>,</w:t>
+      </w:r>
+      <w:r>
+        <w:t xml:space="preserve"> drums and bass that symbolize the techno genre without the vocals and melodies that might interfere with the signature of the genre.</w:t>
+      </w:r>
+    </w:p>
+    <w:p>
+      <w:r>
+        <w:t>Training data was collected manually and sequentially through out the project duration, thus letting us train the model several times on several increments of data volums.</w:t>
+      </w:r>
+    </w:p>
+    <w:p>
+      <w:r>
+        <w:t>To trim unwanted audio durations from training data we used Audacity</w:t>
+      </w:r>
+      <w:r>
+        <w:t>®</w:t>
+      </w:r>
+      <w:r>
+        <w:t>(</w:t>
+      </w:r>
+      <w:r>
+        <w:t xml:space="preserve"> </w:t>
+      </w:r>
+      <w:hyperlink r:id="rId7" w:history="1">
+        <w:r>
+          <w:rPr>
+            <w:rStyle w:val="Hyperlink"/>
+          </w:rPr>
+          <w:t>https://www.audacityteam.org</w:t>
+        </w:r>
+      </w:hyperlink>
+      <w:r>
+        <w:t>) as it was easy to use and can convert .mp3 files to .wav files after editing.</w:t>
+      </w:r>
+    </w:p>
+    <w:p>
+      <w:pPr>
+        <w:pStyle w:val="Heading1"/>
+      </w:pPr>
       <w:r>
         <w:br w:type="page"/>
       </w:r>
       <w:r>
         <w:lastRenderedPageBreak/>
+        <w:t>Results</w:t>
+      </w:r>
+      <w:bookmarkStart w:id="0" w:name="_GoBack"/>
+      <w:bookmarkEnd w:id="0"/>
+    </w:p>
+    <w:p>
+      <w:r>
         <w:br w:type="page"/>
       </w:r>
     </w:p>
@@ -543,7 +589,63 @@
           <w:ilvl w:val="0"/>
           <w:numId w:val="1"/>
         </w:numPr>
-      </w:pPr>
+        <w:rPr>
+          <w:rStyle w:val="selectable"/>
+        </w:rPr>
+      </w:pPr>
+      <w:r>
+        <w:rPr>
+          <w:rStyle w:val="selectable"/>
+          <w:color w:val="000000"/>
+        </w:rPr>
+        <w:t>Rethage, D., Pons, J. and Serra, X., 2018. A Wavenet for Speech Denoising. 3(1), pp.3,</w:t>
+      </w:r>
+      <w:r>
+        <w:rPr>
+          <w:rStyle w:val="selectable"/>
+          <w:color w:val="000000"/>
+        </w:rPr>
+        <w:t>4,5,6,</w:t>
+      </w:r>
+      <w:r>
+        <w:rPr>
+          <w:rStyle w:val="selectable"/>
+          <w:color w:val="000000"/>
+        </w:rPr>
+        <w:t>7.</w:t>
+      </w:r>
+    </w:p>
+    <w:p>
+      <w:pPr>
+        <w:pStyle w:val="ListParagraph"/>
+        <w:numPr>
+          <w:ilvl w:val="0"/>
+          <w:numId w:val="1"/>
+        </w:numPr>
+      </w:pPr>
+      <w:r>
+        <w:rPr>
+          <w:rStyle w:val="selectable"/>
+          <w:color w:val="000000"/>
+        </w:rPr>
+        <w:t xml:space="preserve">Chen, R. and Bordovsky, S., 2017. </w:t>
+      </w:r>
+      <w:r>
+        <w:rPr>
+          <w:rStyle w:val="selectable"/>
+          <w:i/>
+          <w:iCs/>
+          <w:color w:val="000000"/>
+        </w:rPr>
+        <w:t>Generating Ambient Noise from WaveNet</w:t>
+      </w:r>
+      <w:r>
+        <w:rPr>
+          <w:rStyle w:val="selectable"/>
+          <w:color w:val="000000"/>
+        </w:rPr>
+        <w:t>. [online] Medium. Available at: &lt;https://medium.com/@rachelchen_49210/generating-ambient-noise-from-wavenet-95aa7f0a8f77&gt; [Accessed 15 January 2022].</w:t>
+      </w:r>
     </w:p>
     <w:sectPr>
       <w:pgSz w:w="12240" w:h="15840"/>
@@ -1854,6 +1956,17 @@
       <w:szCs w:val="20"/>
     </w:rPr>
   </w:style>
+  <w:style w:type="character" w:styleId="Hyperlink">
+    <w:name w:val="Hyperlink"/>
+    <w:basedOn w:val="DefaultParagraphFont"/>
+    <w:uiPriority w:val="99"/>
+    <w:unhideWhenUsed/>
+    <w:rsid w:val="001077CA"/>
+    <w:rPr>
+      <w:color w:val="0563C1" w:themeColor="hyperlink"/>
+      <w:u w:val="single"/>
+    </w:rPr>
+  </w:style>
 </w:styles>
 </file>
 
@@ -2123,7 +2236,7 @@
 </file>
 
 <file path=customXml/itemProps1.xml><?xml version="1.0" encoding="utf-8"?>
-<ds:datastoreItem xmlns:ds="http://schemas.openxmlformats.org/officeDocument/2006/customXml" ds:itemID="{7FFBA373-6338-49B3-9073-E9F6F615520E}">
+<ds:datastoreItem xmlns:ds="http://schemas.openxmlformats.org/officeDocument/2006/customXml" ds:itemID="{1C96A58D-A04D-4A34-9885-E94DF25748E0}">
   <ds:schemaRefs>
     <ds:schemaRef ds:uri="http://schemas.openxmlformats.org/officeDocument/2006/bibliography"/>
   </ds:schemaRefs>

</xml_diff>